<commit_message>
fix footer good faith
</commit_message>
<xml_diff>
--- a/assets/files/Sample-Good-Faith-Estimate-Notice.docx
+++ b/assets/files/Sample-Good-Faith-Estimate-Notice.docx
@@ -223,7 +223,21 @@
           <w:sz w:val="28"/>
           <w:szCs w:val="28"/>
         </w:rPr>
-        <w:t xml:space="preserve">Under the law, health care providers need to give patients who don’t have insurance or who are not using insurance an estimate of the </w:t>
+        <w:t xml:space="preserve">Under the law, health care providers </w:t>
+      </w:r>
+      <w:r>
+        <w:rPr>
+          <w:sz w:val="28"/>
+          <w:szCs w:val="28"/>
+        </w:rPr>
+        <w:t xml:space="preserve">are required </w:t>
+      </w:r>
+      <w:r>
+        <w:rPr>
+          <w:sz w:val="28"/>
+          <w:szCs w:val="28"/>
+        </w:rPr>
+        <w:t xml:space="preserve">to give patients who don’t have insurance or who are not using insurance an estimate of the </w:t>
       </w:r>
       <w:r>
         <w:rPr>
@@ -237,7 +251,21 @@
           <w:sz w:val="28"/>
           <w:szCs w:val="28"/>
         </w:rPr>
-        <w:t xml:space="preserve"> for medical services, including psychotherapy services.  </w:t>
+        <w:t xml:space="preserve"> for </w:t>
+      </w:r>
+      <w:r>
+        <w:rPr>
+          <w:sz w:val="28"/>
+          <w:szCs w:val="28"/>
+        </w:rPr>
+        <w:t>non-emergency healthcare</w:t>
+      </w:r>
+      <w:r>
+        <w:rPr>
+          <w:sz w:val="28"/>
+          <w:szCs w:val="28"/>
+        </w:rPr>
+        <w:t xml:space="preserve"> services, including psychotherapy services.  </w:t>
       </w:r>
     </w:p>
     <w:p>
@@ -252,50 +280,7 @@
           <w:sz w:val="28"/>
           <w:szCs w:val="28"/>
         </w:rPr>
-        <w:t xml:space="preserve">You have the right to receive a Good Faith Estimate for the total expected cost of any </w:t>
-      </w:r>
-      <w:r>
-        <w:rPr>
-          <w:sz w:val="28"/>
-          <w:szCs w:val="28"/>
-        </w:rPr>
-        <w:t>non-emergency healthcare services,</w:t>
-      </w:r>
-      <w:r>
-        <w:rPr>
-          <w:sz w:val="28"/>
-          <w:szCs w:val="28"/>
-        </w:rPr>
-        <w:t xml:space="preserve"> including psychotherapy services. </w:t>
-      </w:r>
-    </w:p>
-    <w:p>
-      <w:pPr>
-        <w:rPr>
-          <w:sz w:val="28"/>
-          <w:szCs w:val="28"/>
-        </w:rPr>
-      </w:pPr>
-      <w:r>
-        <w:rPr>
-          <w:sz w:val="28"/>
-          <w:szCs w:val="28"/>
-        </w:rPr>
-        <w:t>You can ask your health care provider, and any other provider you choose, for a Good Faith Estimate before you schedule a</w:t>
-      </w:r>
-      <w:r>
-        <w:rPr>
-          <w:sz w:val="28"/>
-          <w:szCs w:val="28"/>
-        </w:rPr>
-        <w:t xml:space="preserve"> service.</w:t>
-      </w:r>
-      <w:r>
-        <w:rPr>
-          <w:sz w:val="28"/>
-          <w:szCs w:val="28"/>
-        </w:rPr>
-        <w:t xml:space="preserve"> </w:t>
+        <w:t>You have a right to receive the Good Faith Estimate before scheduling an appointment for any non-emergency medical services.</w:t>
       </w:r>
     </w:p>
     <w:p>

</xml_diff>